<commit_message>
Update Build Instructions and CrunchTope.vfproj
</commit_message>
<xml_diff>
--- a/Build-Petsc&Crunch-Windows.docx
+++ b/Build-Petsc&Crunch-Windows.docx
@@ -340,7 +340,18 @@
         <w:spacing w:after="120"/>
       </w:pPr>
       <w:r>
-        <w:t>Or whatever folder you have chosen.  Then when click OK and then again OK and then OK, this will be saved.  Then when you run a cmd.exe command from start, the Command Window should find the executable from ANY folder.</w:t>
+        <w:t xml:space="preserve">Or whatever folder you have chosen.  </w:t>
+      </w:r>
+      <w:r>
+        <w:t>Best to NOT put spaces in the address (even though Windows allows this), since Cygwin (Unix) will have trouble with this.</w:t>
+      </w:r>
+    </w:p>
+    <w:p>
+      <w:pPr>
+        <w:spacing w:after="120"/>
+      </w:pPr>
+      <w:r>
+        <w:t>Then when click OK and then again OK and then OK, this will be saved.  Then when you run a cmd.exe command from start, the Command Window should find the executable from ANY folder.</w:t>
       </w:r>
     </w:p>
     <w:p>
@@ -401,7 +412,25 @@
           <w:sz w:val="28"/>
           <w:szCs w:val="28"/>
         </w:rPr>
-        <w:t xml:space="preserve"> and CrunchFlow on </w:t>
+        <w:t xml:space="preserve"> and </w:t>
+      </w:r>
+      <w:proofErr w:type="spellStart"/>
+      <w:r>
+        <w:rPr>
+          <w:b/>
+          <w:sz w:val="28"/>
+          <w:szCs w:val="28"/>
+        </w:rPr>
+        <w:t>CrunchFlow</w:t>
+      </w:r>
+      <w:proofErr w:type="spellEnd"/>
+      <w:r>
+        <w:rPr>
+          <w:b/>
+          <w:sz w:val="28"/>
+          <w:szCs w:val="28"/>
+        </w:rPr>
+        <w:t xml:space="preserve"> on </w:t>
       </w:r>
       <w:r>
         <w:rPr>
@@ -472,24 +501,25 @@
         <w:t xml:space="preserve"> if you want to use the Visual Studio environment for debugging etc.</w:t>
       </w:r>
       <w:r>
-        <w:t xml:space="preserve"> For some of the later Visual Studio releases, Fortran did not work, but I hear anecdotal reports that they fixed it, so perhaps later (latest) Visual Studio versions do work with Intel </w:t>
-      </w:r>
-      <w:proofErr w:type="spellStart"/>
-      <w:r>
-        <w:t>oneAPI</w:t>
-      </w:r>
-      <w:proofErr w:type="spellEnd"/>
-      <w:r>
-        <w:t xml:space="preserve"> Base Kit and </w:t>
-      </w:r>
-      <w:proofErr w:type="spellStart"/>
-      <w:r>
-        <w:t>oneAPI</w:t>
-      </w:r>
-      <w:proofErr w:type="spellEnd"/>
-      <w:r>
-        <w:t xml:space="preserve"> HPC.  I have not tested yet though…</w:t>
-      </w:r>
+        <w:t xml:space="preserve"> </w:t>
+      </w:r>
+      <w:r>
+        <w:t>Visual Studio 2022 may(?) work, but some Debug features did not seem to be there. So best to stick with Visual Studio 2019</w:t>
+      </w:r>
+    </w:p>
+    <w:p>
+      <w:pPr>
+        <w:spacing w:after="120"/>
+        <w:ind w:firstLine="720"/>
+      </w:pPr>
+      <w:hyperlink r:id="rId11" w:history="1">
+        <w:r>
+          <w:rPr>
+            <w:rStyle w:val="Hyperlink"/>
+          </w:rPr>
+          <w:t>https://my.visualstudio.com/Downloads?q=visual%20studio%202019&amp;wt.mc_id=o~msft~vscom~older-downloads</w:t>
+        </w:r>
+      </w:hyperlink>
     </w:p>
     <w:p>
       <w:pPr>
@@ -535,7 +565,7 @@
       <w:r>
         <w:t xml:space="preserve"> really work well only with UNIX or Linux type systems, the recommended approach (see </w:t>
       </w:r>
-      <w:hyperlink r:id="rId11" w:anchor="Windows" w:history="1">
+      <w:hyperlink r:id="rId12" w:anchor="Windows" w:history="1">
         <w:r>
           <w:rPr>
             <w:rStyle w:val="Hyperlink"/>
@@ -557,14 +587,12 @@
       <w:r>
         <w:t xml:space="preserve">Make sure you also get the entire Python distribution (this is not part of the Default installation) and you get the Gnu Make routine within the </w:t>
       </w:r>
-      <w:proofErr w:type="spellStart"/>
       <w:r>
         <w:rPr>
           <w:i/>
         </w:rPr>
         <w:t>Devel</w:t>
       </w:r>
-      <w:proofErr w:type="spellEnd"/>
       <w:r>
         <w:t xml:space="preserve"> package.  Since Cygwin includes a “link” command that can interfere with the Intel compilers, you should carry out this command in a Cygwin BASH shell:</w:t>
       </w:r>
@@ -716,7 +744,7 @@
       </w:r>
       <w:proofErr w:type="spellEnd"/>
       <w:r>
-        <w:t>/</w:t>
+        <w:t>\</w:t>
       </w:r>
       <w:proofErr w:type="gramEnd"/>
     </w:p>
@@ -760,7 +788,36 @@
         <w:spacing w:after="120"/>
       </w:pPr>
       <w:r>
-        <w:t xml:space="preserve">After these are set, then login </w:t>
+        <w:t xml:space="preserve">After these are set, </w:t>
+      </w:r>
+      <w:r>
+        <w:t xml:space="preserve">change directories </w:t>
+      </w:r>
+      <w:r>
+        <w:rPr>
+          <w:u w:val="single"/>
+        </w:rPr>
+        <w:t>within the same Command window</w:t>
+      </w:r>
+      <w:r>
+        <w:t xml:space="preserve"> where you have just set the Intel Environment Variables (no double-clicking) to</w:t>
+      </w:r>
+    </w:p>
+    <w:p>
+      <w:pPr>
+        <w:spacing w:after="120"/>
+        <w:ind w:firstLine="720"/>
+      </w:pPr>
+      <w:r>
+        <w:t xml:space="preserve">C:\cygwin64\bin </w:t>
+      </w:r>
+    </w:p>
+    <w:p>
+      <w:pPr>
+        <w:spacing w:after="120"/>
+      </w:pPr>
+      <w:r>
+        <w:t xml:space="preserve">then login </w:t>
       </w:r>
       <w:proofErr w:type="gramStart"/>
       <w:r>
@@ -768,35 +825,7 @@
       </w:r>
       <w:proofErr w:type="gramEnd"/>
       <w:r>
-        <w:t xml:space="preserve"> a Cygwin (bash) shell </w:t>
-      </w:r>
-      <w:r>
-        <w:t xml:space="preserve">(from the same </w:t>
-      </w:r>
-      <w:r>
-        <w:rPr>
-          <w:i/>
-          <w:iCs/>
-        </w:rPr>
-        <w:t>Command</w:t>
-      </w:r>
-      <w:r>
-        <w:t xml:space="preserve"> window where you just set the Intel </w:t>
-      </w:r>
-      <w:r>
-        <w:t>E</w:t>
-      </w:r>
-      <w:r>
-        <w:t xml:space="preserve">nvironment </w:t>
-      </w:r>
-      <w:r>
-        <w:t>V</w:t>
-      </w:r>
-      <w:r>
-        <w:t xml:space="preserve">ariables) </w:t>
-      </w:r>
-      <w:r>
-        <w:t>with:</w:t>
+        <w:t xml:space="preserve"> a Cygwin (bash) shell with:</w:t>
       </w:r>
     </w:p>
     <w:p>
@@ -813,43 +842,34 @@
           <w:color w:val="0070C0"/>
           <w:shd w:val="clear" w:color="auto" w:fill="D5EAFF"/>
         </w:rPr>
-        <w:t>c:\cygwin</w:t>
-      </w:r>
-      <w:r>
-        <w:rPr>
-          <w:color w:val="0070C0"/>
-          <w:shd w:val="clear" w:color="auto" w:fill="D5EAFF"/>
-        </w:rPr>
-        <w:t>64</w:t>
-      </w:r>
-      <w:r>
-        <w:rPr>
-          <w:color w:val="0070C0"/>
-          <w:shd w:val="clear" w:color="auto" w:fill="D5EAFF"/>
-        </w:rPr>
-        <w:t xml:space="preserve">\bin\bash.exe </w:t>
-      </w:r>
-      <w:r>
-        <w:rPr>
-          <w:color w:val="0070C0"/>
-          <w:shd w:val="clear" w:color="auto" w:fill="D5EAFF"/>
-        </w:rPr>
-        <w:t>–</w:t>
-      </w:r>
-      <w:r>
-        <w:rPr>
-          <w:color w:val="0070C0"/>
-          <w:shd w:val="clear" w:color="auto" w:fill="D5EAFF"/>
-        </w:rPr>
-        <w:t>login</w:t>
-      </w:r>
-    </w:p>
-    <w:p>
-      <w:pPr>
-        <w:spacing w:after="120"/>
-      </w:pPr>
-      <w:r>
-        <w:t xml:space="preserve">If everything </w:t>
+        <w:t>bash.exe -login</w:t>
+      </w:r>
+    </w:p>
+    <w:p>
+      <w:pPr>
+        <w:spacing w:after="120"/>
+      </w:pPr>
+      <w:r>
+        <w:t xml:space="preserve">This launches a bash shell in the Cygwin Unix environment, but it </w:t>
+      </w:r>
+      <w:proofErr w:type="gramStart"/>
+      <w:r>
+        <w:t>has to</w:t>
+      </w:r>
+      <w:proofErr w:type="gramEnd"/>
+      <w:r>
+        <w:t xml:space="preserve"> be done by command line from the same Windows Command window where the environment variables were set.</w:t>
+      </w:r>
+    </w:p>
+    <w:p>
+      <w:pPr>
+        <w:spacing w:after="120"/>
+      </w:pPr>
+      <w:r>
+        <w:t>I</w:t>
+      </w:r>
+      <w:r>
+        <w:t xml:space="preserve">f everything </w:t>
       </w:r>
       <w:r>
         <w:t xml:space="preserve">has worked correctly, the Cygwin bash shell should have inherited the Environment Variable settings from </w:t>
@@ -861,7 +881,13 @@
         <w:t xml:space="preserve">  Test for this by now running </w:t>
       </w:r>
       <w:r>
-        <w:t xml:space="preserve">within the Cygwin terminal </w:t>
+        <w:t xml:space="preserve">within the </w:t>
+      </w:r>
+      <w:r>
+        <w:t xml:space="preserve">same </w:t>
+      </w:r>
+      <w:r>
+        <w:t xml:space="preserve">Cygwin terminal </w:t>
       </w:r>
       <w:r>
         <w:t>from a direct</w:t>
@@ -892,6 +918,7 @@
         <w:rPr>
           <w:color w:val="0070C0"/>
         </w:rPr>
+        <w:lastRenderedPageBreak/>
         <w:tab/>
         <w:t xml:space="preserve">which </w:t>
       </w:r>
@@ -942,7 +969,6 @@
         <w:spacing w:after="120"/>
       </w:pPr>
       <w:r>
-        <w:lastRenderedPageBreak/>
         <w:t>The location of these compilers should be echoed, if not, the paths have not been set correctly.</w:t>
       </w:r>
       <w:r>
@@ -1023,6 +1049,12 @@
         <w:rPr>
           <w:color w:val="0070C0"/>
         </w:rPr>
+        <w:t xml:space="preserve">cd </w:t>
+      </w:r>
+      <w:r>
+        <w:rPr>
+          <w:color w:val="0070C0"/>
+        </w:rPr>
         <w:t>/</w:t>
       </w:r>
       <w:proofErr w:type="spellStart"/>
@@ -1055,7 +1087,7 @@
       <w:r>
         <w:t xml:space="preserve"> on your machine from </w:t>
       </w:r>
-      <w:hyperlink r:id="rId12" w:history="1">
+      <w:hyperlink r:id="rId13" w:history="1">
         <w:r>
           <w:rPr>
             <w:rStyle w:val="Hyperlink"/>
@@ -1080,8 +1112,13 @@
       </w:r>
       <w:proofErr w:type="spellEnd"/>
       <w:r>
-        <w:t xml:space="preserve"> site</w:t>
-      </w:r>
+        <w:t xml:space="preserve"> </w:t>
+      </w:r>
+      <w:proofErr w:type="gramStart"/>
+      <w:r>
+        <w:t>site</w:t>
+      </w:r>
+      <w:proofErr w:type="gramEnd"/>
     </w:p>
     <w:p>
       <w:pPr>
@@ -1716,6 +1753,7 @@
         <w:outlineLvl w:val="0"/>
       </w:pPr>
       <w:r>
+        <w:lastRenderedPageBreak/>
         <w:t>/</w:t>
       </w:r>
       <w:proofErr w:type="spellStart"/>
@@ -1822,7 +1860,6 @@
         <w:outlineLvl w:val="0"/>
       </w:pPr>
       <w:r>
-        <w:lastRenderedPageBreak/>
         <w:t>/</w:t>
       </w:r>
       <w:proofErr w:type="spellStart"/>
@@ -1924,12 +1961,20 @@
         <w:rPr>
           <w:b/>
         </w:rPr>
-        <w:t>Building CrunchFlow</w:t>
-      </w:r>
+        <w:t xml:space="preserve">Building </w:t>
+      </w:r>
+      <w:proofErr w:type="spellStart"/>
       <w:r>
         <w:rPr>
           <w:b/>
         </w:rPr>
+        <w:t>CrunchFlow</w:t>
+      </w:r>
+      <w:proofErr w:type="spellEnd"/>
+      <w:r>
+        <w:rPr>
+          <w:b/>
+        </w:rPr>
         <w:t xml:space="preserve"> on Windows</w:t>
       </w:r>
     </w:p>
@@ -1938,7 +1983,31 @@
         <w:spacing w:after="120"/>
       </w:pPr>
       <w:r>
-        <w:t xml:space="preserve">Building a version of CrunchFlow using only a CYGWIN shell is similar to a building on a Linux or UNIX machine.  To build CrunchFlow within the Microsoft Visual Studio Environment, you can get the Intel Visual Fortran project file from </w:t>
+        <w:t xml:space="preserve">Building a version of </w:t>
+      </w:r>
+      <w:proofErr w:type="spellStart"/>
+      <w:r>
+        <w:t>CrunchFlow</w:t>
+      </w:r>
+      <w:proofErr w:type="spellEnd"/>
+      <w:r>
+        <w:t xml:space="preserve"> using only a CYGWIN shell is </w:t>
+      </w:r>
+      <w:proofErr w:type="gramStart"/>
+      <w:r>
+        <w:t>similar to</w:t>
+      </w:r>
+      <w:proofErr w:type="gramEnd"/>
+      <w:r>
+        <w:t xml:space="preserve"> a building on a Linux or UNIX machine.  To build </w:t>
+      </w:r>
+      <w:proofErr w:type="spellStart"/>
+      <w:r>
+        <w:t>CrunchFlow</w:t>
+      </w:r>
+      <w:proofErr w:type="spellEnd"/>
+      <w:r>
+        <w:t xml:space="preserve"> within the Microsoft Visual Studio Environment, you can get the Intel Visual Fortran project file from </w:t>
       </w:r>
       <w:r>
         <w:t xml:space="preserve">the GitHub repository for </w:t>
@@ -1957,7 +2026,7 @@
         <w:spacing w:after="120"/>
         <w:ind w:firstLine="720"/>
       </w:pPr>
-      <w:hyperlink r:id="rId13" w:history="1">
+      <w:hyperlink r:id="rId14" w:history="1">
         <w:r>
           <w:rPr>
             <w:rStyle w:val="Hyperlink"/>
@@ -1971,7 +2040,15 @@
         <w:spacing w:after="120"/>
       </w:pPr>
       <w:r>
-        <w:t>This way, the files that should go in the current release will be properly identified by the Project file.  However, there may be some fine-tuning of the Project Settings required, so the desired options are given below.  These correspond to what one should see when selecting the Project dropdown menu, selecting CrunchFlow Properties.</w:t>
+        <w:t xml:space="preserve">This way, the files that should go in the current release will be properly identified by the Project file.  However, there may be some fine-tuning of the Project Settings required, so the desired options are given below.  These correspond to what one should see when selecting the Project dropdown menu, selecting </w:t>
+      </w:r>
+      <w:proofErr w:type="spellStart"/>
+      <w:r>
+        <w:t>CrunchFlow</w:t>
+      </w:r>
+      <w:proofErr w:type="spellEnd"/>
+      <w:r>
+        <w:t xml:space="preserve"> Properties.</w:t>
       </w:r>
     </w:p>
     <w:p>
@@ -1987,262 +2064,6 @@
             <wp:extent cx="5943600" cy="2352675"/>
             <wp:effectExtent l="0" t="0" r="0" b="9525"/>
             <wp:docPr id="7" name="Picture 7"/>
-            <wp:cNvGraphicFramePr>
-              <a:graphicFrameLocks xmlns:a="http://schemas.openxmlformats.org/drawingml/2006/main" noChangeAspect="1"/>
-            </wp:cNvGraphicFramePr>
-            <a:graphic xmlns:a="http://schemas.openxmlformats.org/drawingml/2006/main">
-              <a:graphicData uri="http://schemas.openxmlformats.org/drawingml/2006/picture">
-                <pic:pic xmlns:pic="http://schemas.openxmlformats.org/drawingml/2006/picture">
-                  <pic:nvPicPr>
-                    <pic:cNvPr id="1" name=""/>
-                    <pic:cNvPicPr/>
-                  </pic:nvPicPr>
-                  <pic:blipFill>
-                    <a:blip r:embed="rId14"/>
-                    <a:stretch>
-                      <a:fillRect/>
-                    </a:stretch>
-                  </pic:blipFill>
-                  <pic:spPr>
-                    <a:xfrm>
-                      <a:off x="0" y="0"/>
-                      <a:ext cx="5943600" cy="2352675"/>
-                    </a:xfrm>
-                    <a:prstGeom prst="rect">
-                      <a:avLst/>
-                    </a:prstGeom>
-                  </pic:spPr>
-                </pic:pic>
-              </a:graphicData>
-            </a:graphic>
-          </wp:inline>
-        </w:drawing>
-      </w:r>
-    </w:p>
-    <w:p>
-      <w:r>
-        <w:t>Right click on the down arrow all the way on the right and choose “Edit” to bring up this under “Additional Include Directories”:</w:t>
-      </w:r>
-    </w:p>
-    <w:p/>
-    <w:p>
-      <w:r>
-        <w:t>$(OUTDIR)</w:t>
-      </w:r>
-    </w:p>
-    <w:p>
-      <w:r>
-        <w:t>$(PETSC_DIR)</w:t>
-      </w:r>
-    </w:p>
-    <w:p>
-      <w:r>
-        <w:t>$(PETSC_</w:t>
-      </w:r>
-      <w:proofErr w:type="gramStart"/>
-      <w:r>
-        <w:t>DIR)\</w:t>
-      </w:r>
-      <w:proofErr w:type="gramEnd"/>
-      <w:r>
-        <w:t>$(PETSC_ARCH)\lib\</w:t>
-      </w:r>
-      <w:proofErr w:type="spellStart"/>
-      <w:r>
-        <w:t>petsc</w:t>
-      </w:r>
-      <w:proofErr w:type="spellEnd"/>
-      <w:r>
-        <w:t>\conf</w:t>
-      </w:r>
-    </w:p>
-    <w:p>
-      <w:r>
-        <w:t>$(PETSC_</w:t>
-      </w:r>
-      <w:proofErr w:type="gramStart"/>
-      <w:r>
-        <w:t>DIR)\</w:t>
-      </w:r>
-      <w:proofErr w:type="gramEnd"/>
-      <w:r>
-        <w:t>$(PETSC_ARCH)\include</w:t>
-      </w:r>
-    </w:p>
-    <w:p>
-      <w:r>
-        <w:t>$(PETSC_</w:t>
-      </w:r>
-      <w:proofErr w:type="gramStart"/>
-      <w:r>
-        <w:t>DIR)\include\</w:t>
-      </w:r>
-      <w:proofErr w:type="spellStart"/>
-      <w:r>
-        <w:t>petsc</w:t>
-      </w:r>
-      <w:proofErr w:type="spellEnd"/>
-      <w:r>
-        <w:t>\</w:t>
-      </w:r>
-      <w:proofErr w:type="spellStart"/>
-      <w:r>
-        <w:t>finclude</w:t>
-      </w:r>
-      <w:proofErr w:type="spellEnd"/>
-      <w:proofErr w:type="gramEnd"/>
-    </w:p>
-    <w:p>
-      <w:r>
-        <w:t>$(PETSC_</w:t>
-      </w:r>
-      <w:proofErr w:type="gramStart"/>
-      <w:r>
-        <w:t>DIR)\lib\</w:t>
-      </w:r>
-      <w:proofErr w:type="spellStart"/>
-      <w:r>
-        <w:t>petsc</w:t>
-      </w:r>
-      <w:proofErr w:type="spellEnd"/>
-      <w:r>
-        <w:t>\conf</w:t>
-      </w:r>
-      <w:proofErr w:type="gramEnd"/>
-    </w:p>
-    <w:p>
-      <w:r>
-        <w:t>$(PETSC_</w:t>
-      </w:r>
-      <w:proofErr w:type="gramStart"/>
-      <w:r>
-        <w:t>DIR)\</w:t>
-      </w:r>
-      <w:proofErr w:type="gramEnd"/>
-      <w:r>
-        <w:t>include</w:t>
-      </w:r>
-    </w:p>
-    <w:p>
-      <w:r>
-        <w:t>$(PETSC_</w:t>
-      </w:r>
-      <w:proofErr w:type="gramStart"/>
-      <w:r>
-        <w:t>DIR)\include\</w:t>
-      </w:r>
-      <w:proofErr w:type="spellStart"/>
-      <w:r>
-        <w:t>petsc</w:t>
-      </w:r>
-      <w:proofErr w:type="spellEnd"/>
-      <w:proofErr w:type="gramEnd"/>
-    </w:p>
-    <w:p>
-      <w:r>
-        <w:t>$(PETSC_</w:t>
-      </w:r>
-      <w:proofErr w:type="gramStart"/>
-      <w:r>
-        <w:t>DIR)\include\</w:t>
-      </w:r>
-      <w:proofErr w:type="spellStart"/>
-      <w:r>
-        <w:t>petsc</w:t>
-      </w:r>
-      <w:proofErr w:type="spellEnd"/>
-      <w:r>
-        <w:t>\</w:t>
-      </w:r>
-      <w:proofErr w:type="spellStart"/>
-      <w:r>
-        <w:t>mpiuni</w:t>
-      </w:r>
-      <w:proofErr w:type="spellEnd"/>
-      <w:proofErr w:type="gramEnd"/>
-    </w:p>
-    <w:p>
-      <w:r>
-        <w:t>$(PETSC_</w:t>
-      </w:r>
-      <w:proofErr w:type="gramStart"/>
-      <w:r>
-        <w:t>DIR)\</w:t>
-      </w:r>
-      <w:proofErr w:type="gramEnd"/>
-      <w:r>
-        <w:t>$(PETSC_ARCH)\lib</w:t>
-      </w:r>
-    </w:p>
-    <w:p>
-      <w:r>
-        <w:t>$(I_MPI_ONEAPI_</w:t>
-      </w:r>
-      <w:proofErr w:type="gramStart"/>
-      <w:r>
-        <w:t>ROOT)\lib\release</w:t>
-      </w:r>
-      <w:proofErr w:type="gramEnd"/>
-    </w:p>
-    <w:p>
-      <w:r>
-        <w:t>$(I_MPI_ONEAPI_</w:t>
-      </w:r>
-      <w:proofErr w:type="gramStart"/>
-      <w:r>
-        <w:t>ROOT)\</w:t>
-      </w:r>
-      <w:proofErr w:type="gramEnd"/>
-      <w:r>
-        <w:t>include</w:t>
-      </w:r>
-    </w:p>
-    <w:p>
-      <w:r>
-        <w:t>$(ONEAPI_</w:t>
-      </w:r>
-      <w:proofErr w:type="gramStart"/>
-      <w:r>
-        <w:t>ROOT)\</w:t>
-      </w:r>
-      <w:proofErr w:type="spellStart"/>
-      <w:r>
-        <w:t>mkl</w:t>
-      </w:r>
-      <w:proofErr w:type="spellEnd"/>
-      <w:r>
-        <w:t>\2022.1.0\lib\intel64</w:t>
-      </w:r>
-      <w:proofErr w:type="gramEnd"/>
-    </w:p>
-    <w:p>
-      <w:pPr>
-        <w:spacing w:after="120"/>
-      </w:pPr>
-    </w:p>
-    <w:p>
-      <w:pPr>
-        <w:spacing w:after="120"/>
-      </w:pPr>
-      <w:r>
-        <w:lastRenderedPageBreak/>
-        <w:t>Output file window (choose “Generate Dependencies”)</w:t>
-      </w:r>
-    </w:p>
-    <w:p>
-      <w:pPr>
-        <w:spacing w:after="120"/>
-        <w:outlineLvl w:val="0"/>
-      </w:pPr>
-      <w:r>
-        <w:rPr>
-          <w:noProof/>
-        </w:rPr>
-        <w:drawing>
-          <wp:inline distT="0" distB="0" distL="0" distR="0" wp14:anchorId="722FC966" wp14:editId="2E4E3515">
-            <wp:extent cx="4575810" cy="2592471"/>
-            <wp:effectExtent l="0" t="0" r="0" b="0"/>
-            <wp:docPr id="1" name="Picture 1"/>
             <wp:cNvGraphicFramePr>
               <a:graphicFrameLocks xmlns:a="http://schemas.openxmlformats.org/drawingml/2006/main" noChangeAspect="1"/>
             </wp:cNvGraphicFramePr>
@@ -2262,7 +2083,7 @@
                   <pic:spPr>
                     <a:xfrm>
                       <a:off x="0" y="0"/>
-                      <a:ext cx="4585445" cy="2597930"/>
+                      <a:ext cx="5943600" cy="2352675"/>
                     </a:xfrm>
                     <a:prstGeom prst="rect">
                       <a:avLst/>
@@ -2276,6 +2097,216 @@
       </w:r>
     </w:p>
     <w:p>
+      <w:r>
+        <w:t>Right click on the down arrow all the way on the right and choose “Edit” to bring up this under “Additional Include Directories”:</w:t>
+      </w:r>
+    </w:p>
+    <w:p/>
+    <w:p>
+      <w:r>
+        <w:t>$(OUTDIR)</w:t>
+      </w:r>
+    </w:p>
+    <w:p>
+      <w:r>
+        <w:t>$(PETSC_DIR)</w:t>
+      </w:r>
+    </w:p>
+    <w:p>
+      <w:r>
+        <w:t>$(PETSC_</w:t>
+      </w:r>
+      <w:proofErr w:type="gramStart"/>
+      <w:r>
+        <w:t>DIR)\</w:t>
+      </w:r>
+      <w:proofErr w:type="gramEnd"/>
+      <w:r>
+        <w:t>$(PETSC_ARCH)\lib\</w:t>
+      </w:r>
+      <w:proofErr w:type="spellStart"/>
+      <w:r>
+        <w:t>petsc</w:t>
+      </w:r>
+      <w:proofErr w:type="spellEnd"/>
+      <w:r>
+        <w:t>\conf</w:t>
+      </w:r>
+    </w:p>
+    <w:p>
+      <w:r>
+        <w:t>$(PETSC_</w:t>
+      </w:r>
+      <w:proofErr w:type="gramStart"/>
+      <w:r>
+        <w:t>DIR)\</w:t>
+      </w:r>
+      <w:proofErr w:type="gramEnd"/>
+      <w:r>
+        <w:t>$(PETSC_ARCH)\include</w:t>
+      </w:r>
+    </w:p>
+    <w:p>
+      <w:r>
+        <w:t>$(PETSC_</w:t>
+      </w:r>
+      <w:proofErr w:type="gramStart"/>
+      <w:r>
+        <w:t>DIR)\include\</w:t>
+      </w:r>
+      <w:proofErr w:type="spellStart"/>
+      <w:r>
+        <w:t>petsc</w:t>
+      </w:r>
+      <w:proofErr w:type="spellEnd"/>
+      <w:r>
+        <w:t>\</w:t>
+      </w:r>
+      <w:proofErr w:type="spellStart"/>
+      <w:r>
+        <w:t>finclude</w:t>
+      </w:r>
+      <w:proofErr w:type="spellEnd"/>
+      <w:proofErr w:type="gramEnd"/>
+    </w:p>
+    <w:p>
+      <w:r>
+        <w:t>$(PETSC_</w:t>
+      </w:r>
+      <w:proofErr w:type="gramStart"/>
+      <w:r>
+        <w:t>DIR)\lib\</w:t>
+      </w:r>
+      <w:proofErr w:type="spellStart"/>
+      <w:r>
+        <w:t>petsc</w:t>
+      </w:r>
+      <w:proofErr w:type="spellEnd"/>
+      <w:r>
+        <w:t>\conf</w:t>
+      </w:r>
+      <w:proofErr w:type="gramEnd"/>
+    </w:p>
+    <w:p>
+      <w:r>
+        <w:t>$(PETSC_</w:t>
+      </w:r>
+      <w:proofErr w:type="gramStart"/>
+      <w:r>
+        <w:t>DIR)\</w:t>
+      </w:r>
+      <w:proofErr w:type="gramEnd"/>
+      <w:r>
+        <w:t>include</w:t>
+      </w:r>
+    </w:p>
+    <w:p>
+      <w:r>
+        <w:t>$(PETSC_</w:t>
+      </w:r>
+      <w:proofErr w:type="gramStart"/>
+      <w:r>
+        <w:t>DIR)\include\</w:t>
+      </w:r>
+      <w:proofErr w:type="spellStart"/>
+      <w:r>
+        <w:t>petsc</w:t>
+      </w:r>
+      <w:proofErr w:type="spellEnd"/>
+      <w:proofErr w:type="gramEnd"/>
+    </w:p>
+    <w:p>
+      <w:r>
+        <w:t>$(PETSC_</w:t>
+      </w:r>
+      <w:proofErr w:type="gramStart"/>
+      <w:r>
+        <w:t>DIR)\include\</w:t>
+      </w:r>
+      <w:proofErr w:type="spellStart"/>
+      <w:r>
+        <w:t>petsc</w:t>
+      </w:r>
+      <w:proofErr w:type="spellEnd"/>
+      <w:r>
+        <w:t>\</w:t>
+      </w:r>
+      <w:proofErr w:type="spellStart"/>
+      <w:r>
+        <w:t>mpiuni</w:t>
+      </w:r>
+      <w:proofErr w:type="spellEnd"/>
+      <w:proofErr w:type="gramEnd"/>
+    </w:p>
+    <w:p>
+      <w:r>
+        <w:t>$(PETSC_</w:t>
+      </w:r>
+      <w:proofErr w:type="gramStart"/>
+      <w:r>
+        <w:t>DIR)\</w:t>
+      </w:r>
+      <w:proofErr w:type="gramEnd"/>
+      <w:r>
+        <w:t>$(PETSC_ARCH)\lib</w:t>
+      </w:r>
+    </w:p>
+    <w:p>
+      <w:r>
+        <w:lastRenderedPageBreak/>
+        <w:t>$(I_MPI_ONEAPI_</w:t>
+      </w:r>
+      <w:proofErr w:type="gramStart"/>
+      <w:r>
+        <w:t>ROOT)\lib\release</w:t>
+      </w:r>
+      <w:proofErr w:type="gramEnd"/>
+    </w:p>
+    <w:p>
+      <w:r>
+        <w:t>$(I_MPI_ONEAPI_</w:t>
+      </w:r>
+      <w:proofErr w:type="gramStart"/>
+      <w:r>
+        <w:t>ROOT)\</w:t>
+      </w:r>
+      <w:proofErr w:type="gramEnd"/>
+      <w:r>
+        <w:t>include</w:t>
+      </w:r>
+    </w:p>
+    <w:p>
+      <w:r>
+        <w:t>$(ONEAPI_</w:t>
+      </w:r>
+      <w:proofErr w:type="gramStart"/>
+      <w:r>
+        <w:t>ROOT)\</w:t>
+      </w:r>
+      <w:proofErr w:type="spellStart"/>
+      <w:r>
+        <w:t>mkl</w:t>
+      </w:r>
+      <w:proofErr w:type="spellEnd"/>
+      <w:r>
+        <w:t>\2022.1.0\lib\intel64</w:t>
+      </w:r>
+      <w:proofErr w:type="gramEnd"/>
+    </w:p>
+    <w:p>
+      <w:pPr>
+        <w:spacing w:after="120"/>
+      </w:pPr>
+    </w:p>
+    <w:p>
+      <w:pPr>
+        <w:spacing w:after="120"/>
+      </w:pPr>
+      <w:r>
+        <w:t>Output file window (choose “Generate Dependencies”)</w:t>
+      </w:r>
+    </w:p>
+    <w:p>
       <w:pPr>
         <w:spacing w:after="120"/>
         <w:outlineLvl w:val="0"/>
@@ -2285,10 +2316,10 @@
           <w:noProof/>
         </w:rPr>
         <w:drawing>
-          <wp:inline distT="0" distB="0" distL="0" distR="0" wp14:anchorId="0957372E" wp14:editId="71EC9D4D">
-            <wp:extent cx="4640580" cy="2712955"/>
-            <wp:effectExtent l="0" t="0" r="7620" b="0"/>
-            <wp:docPr id="4" name="Picture 4"/>
+          <wp:inline distT="0" distB="0" distL="0" distR="0" wp14:anchorId="722FC966" wp14:editId="2E4E3515">
+            <wp:extent cx="4575810" cy="2592471"/>
+            <wp:effectExtent l="0" t="0" r="0" b="0"/>
+            <wp:docPr id="1" name="Picture 1"/>
             <wp:cNvGraphicFramePr>
               <a:graphicFrameLocks xmlns:a="http://schemas.openxmlformats.org/drawingml/2006/main" noChangeAspect="1"/>
             </wp:cNvGraphicFramePr>
@@ -2308,6 +2339,52 @@
                   <pic:spPr>
                     <a:xfrm>
                       <a:off x="0" y="0"/>
+                      <a:ext cx="4585445" cy="2597930"/>
+                    </a:xfrm>
+                    <a:prstGeom prst="rect">
+                      <a:avLst/>
+                    </a:prstGeom>
+                  </pic:spPr>
+                </pic:pic>
+              </a:graphicData>
+            </a:graphic>
+          </wp:inline>
+        </w:drawing>
+      </w:r>
+    </w:p>
+    <w:p>
+      <w:pPr>
+        <w:spacing w:after="120"/>
+        <w:outlineLvl w:val="0"/>
+      </w:pPr>
+      <w:r>
+        <w:rPr>
+          <w:noProof/>
+        </w:rPr>
+        <w:drawing>
+          <wp:inline distT="0" distB="0" distL="0" distR="0" wp14:anchorId="0957372E" wp14:editId="71EC9D4D">
+            <wp:extent cx="4640580" cy="2712955"/>
+            <wp:effectExtent l="0" t="0" r="7620" b="0"/>
+            <wp:docPr id="4" name="Picture 4"/>
+            <wp:cNvGraphicFramePr>
+              <a:graphicFrameLocks xmlns:a="http://schemas.openxmlformats.org/drawingml/2006/main" noChangeAspect="1"/>
+            </wp:cNvGraphicFramePr>
+            <a:graphic xmlns:a="http://schemas.openxmlformats.org/drawingml/2006/main">
+              <a:graphicData uri="http://schemas.openxmlformats.org/drawingml/2006/picture">
+                <pic:pic xmlns:pic="http://schemas.openxmlformats.org/drawingml/2006/picture">
+                  <pic:nvPicPr>
+                    <pic:cNvPr id="1" name=""/>
+                    <pic:cNvPicPr/>
+                  </pic:nvPicPr>
+                  <pic:blipFill>
+                    <a:blip r:embed="rId17"/>
+                    <a:stretch>
+                      <a:fillRect/>
+                    </a:stretch>
+                  </pic:blipFill>
+                  <pic:spPr>
+                    <a:xfrm>
+                      <a:off x="0" y="0"/>
                       <a:ext cx="4660658" cy="2724693"/>
                     </a:xfrm>
                     <a:prstGeom prst="rect">
@@ -2337,6 +2414,7 @@
         <w:rPr>
           <w:noProof/>
         </w:rPr>
+        <w:lastRenderedPageBreak/>
         <w:drawing>
           <wp:inline distT="0" distB="0" distL="0" distR="0" wp14:anchorId="1D5B78A7" wp14:editId="593064E0">
             <wp:extent cx="4530090" cy="2211435"/>
@@ -2353,7 +2431,7 @@
                     <pic:cNvPicPr/>
                   </pic:nvPicPr>
                   <pic:blipFill rotWithShape="1">
-                    <a:blip r:embed="rId17"/>
+                    <a:blip r:embed="rId18"/>
                     <a:srcRect r="45833" b="52992"/>
                     <a:stretch/>
                   </pic:blipFill>
@@ -2421,7 +2499,7 @@
                     <pic:cNvPicPr/>
                   </pic:nvPicPr>
                   <pic:blipFill>
-                    <a:blip r:embed="rId18"/>
+                    <a:blip r:embed="rId19"/>
                     <a:stretch>
                       <a:fillRect/>
                     </a:stretch>
@@ -2470,147 +2548,12 @@
         <w:rPr>
           <w:noProof/>
         </w:rPr>
+        <w:lastRenderedPageBreak/>
         <w:drawing>
           <wp:inline distT="0" distB="0" distL="0" distR="0" wp14:anchorId="7D511103" wp14:editId="2A069428">
             <wp:extent cx="5943600" cy="2376805"/>
             <wp:effectExtent l="0" t="0" r="0" b="4445"/>
             <wp:docPr id="10" name="Picture 10"/>
-            <wp:cNvGraphicFramePr>
-              <a:graphicFrameLocks xmlns:a="http://schemas.openxmlformats.org/drawingml/2006/main" noChangeAspect="1"/>
-            </wp:cNvGraphicFramePr>
-            <a:graphic xmlns:a="http://schemas.openxmlformats.org/drawingml/2006/main">
-              <a:graphicData uri="http://schemas.openxmlformats.org/drawingml/2006/picture">
-                <pic:pic xmlns:pic="http://schemas.openxmlformats.org/drawingml/2006/picture">
-                  <pic:nvPicPr>
-                    <pic:cNvPr id="1" name=""/>
-                    <pic:cNvPicPr/>
-                  </pic:nvPicPr>
-                  <pic:blipFill>
-                    <a:blip r:embed="rId19"/>
-                    <a:stretch>
-                      <a:fillRect/>
-                    </a:stretch>
-                  </pic:blipFill>
-                  <pic:spPr>
-                    <a:xfrm>
-                      <a:off x="0" y="0"/>
-                      <a:ext cx="5943600" cy="2376805"/>
-                    </a:xfrm>
-                    <a:prstGeom prst="rect">
-                      <a:avLst/>
-                    </a:prstGeom>
-                  </pic:spPr>
-                </pic:pic>
-              </a:graphicData>
-            </a:graphic>
-          </wp:inline>
-        </w:drawing>
-      </w:r>
-    </w:p>
-    <w:p>
-      <w:pPr>
-        <w:spacing w:after="120"/>
-      </w:pPr>
-    </w:p>
-    <w:p>
-      <w:pPr>
-        <w:spacing w:after="120"/>
-      </w:pPr>
-      <w:r>
-        <w:t xml:space="preserve">And </w:t>
-      </w:r>
-      <w:r>
-        <w:t xml:space="preserve">  right-</w:t>
-      </w:r>
-      <w:proofErr w:type="gramStart"/>
-      <w:r>
-        <w:t>click  on</w:t>
-      </w:r>
-      <w:proofErr w:type="gramEnd"/>
-      <w:r>
-        <w:t xml:space="preserve">  “Additional Include Directories”</w:t>
-      </w:r>
-    </w:p>
-    <w:p>
-      <w:r>
-        <w:t>$(PETSC_</w:t>
-      </w:r>
-      <w:proofErr w:type="gramStart"/>
-      <w:r>
-        <w:t>DIR)\</w:t>
-      </w:r>
-      <w:proofErr w:type="gramEnd"/>
-      <w:r>
-        <w:t>$(PETSC_ARCH)\lib</w:t>
-      </w:r>
-    </w:p>
-    <w:p>
-      <w:r>
-        <w:t>$(I_MPI_ONEAPI_</w:t>
-      </w:r>
-      <w:proofErr w:type="gramStart"/>
-      <w:r>
-        <w:t>ROOT)\lib\release</w:t>
-      </w:r>
-      <w:proofErr w:type="gramEnd"/>
-    </w:p>
-    <w:p>
-      <w:r>
-        <w:t>$(I_MPI_ONEAPI_</w:t>
-      </w:r>
-      <w:proofErr w:type="gramStart"/>
-      <w:r>
-        <w:t>ROOT)\</w:t>
-      </w:r>
-      <w:proofErr w:type="gramEnd"/>
-      <w:r>
-        <w:t>include</w:t>
-      </w:r>
-    </w:p>
-    <w:p>
-      <w:r>
-        <w:t>$(ONEAPI_</w:t>
-      </w:r>
-      <w:proofErr w:type="gramStart"/>
-      <w:r>
-        <w:t>ROOT)\</w:t>
-      </w:r>
-      <w:proofErr w:type="spellStart"/>
-      <w:r>
-        <w:t>mkl</w:t>
-      </w:r>
-      <w:proofErr w:type="spellEnd"/>
-      <w:r>
-        <w:t>\2022.1.0\lib\intel64</w:t>
-      </w:r>
-      <w:proofErr w:type="gramEnd"/>
-    </w:p>
-    <w:p>
-      <w:pPr>
-        <w:spacing w:after="120"/>
-      </w:pPr>
-    </w:p>
-    <w:p>
-      <w:pPr>
-        <w:spacing w:after="120"/>
-      </w:pPr>
-      <w:r>
-        <w:t>And then “Input”</w:t>
-      </w:r>
-    </w:p>
-    <w:p>
-      <w:pPr>
-        <w:spacing w:after="120"/>
-      </w:pPr>
-      <w:r>
-        <w:rPr>
-          <w:noProof/>
-        </w:rPr>
-        <w:drawing>
-          <wp:inline distT="0" distB="0" distL="0" distR="0" wp14:anchorId="596E83F1" wp14:editId="7FC8A457">
-            <wp:extent cx="5943600" cy="2407920"/>
-            <wp:effectExtent l="0" t="0" r="0" b="0"/>
-            <wp:docPr id="11" name="Picture 11"/>
             <wp:cNvGraphicFramePr>
               <a:graphicFrameLocks xmlns:a="http://schemas.openxmlformats.org/drawingml/2006/main" noChangeAspect="1"/>
             </wp:cNvGraphicFramePr>
@@ -2630,6 +2573,142 @@
                   <pic:spPr>
                     <a:xfrm>
                       <a:off x="0" y="0"/>
+                      <a:ext cx="5943600" cy="2376805"/>
+                    </a:xfrm>
+                    <a:prstGeom prst="rect">
+                      <a:avLst/>
+                    </a:prstGeom>
+                  </pic:spPr>
+                </pic:pic>
+              </a:graphicData>
+            </a:graphic>
+          </wp:inline>
+        </w:drawing>
+      </w:r>
+    </w:p>
+    <w:p>
+      <w:pPr>
+        <w:spacing w:after="120"/>
+      </w:pPr>
+    </w:p>
+    <w:p>
+      <w:pPr>
+        <w:spacing w:after="120"/>
+      </w:pPr>
+      <w:r>
+        <w:t xml:space="preserve">And </w:t>
+      </w:r>
+      <w:r>
+        <w:t xml:space="preserve">  right-</w:t>
+      </w:r>
+      <w:proofErr w:type="gramStart"/>
+      <w:r>
+        <w:t>click  on</w:t>
+      </w:r>
+      <w:proofErr w:type="gramEnd"/>
+      <w:r>
+        <w:t xml:space="preserve">  “Additional Include Directories”</w:t>
+      </w:r>
+    </w:p>
+    <w:p>
+      <w:r>
+        <w:t>$(PETSC_</w:t>
+      </w:r>
+      <w:proofErr w:type="gramStart"/>
+      <w:r>
+        <w:t>DIR)\</w:t>
+      </w:r>
+      <w:proofErr w:type="gramEnd"/>
+      <w:r>
+        <w:t>$(PETSC_ARCH)\lib</w:t>
+      </w:r>
+    </w:p>
+    <w:p>
+      <w:r>
+        <w:t>$(I_MPI_ONEAPI_</w:t>
+      </w:r>
+      <w:proofErr w:type="gramStart"/>
+      <w:r>
+        <w:t>ROOT)\lib\release</w:t>
+      </w:r>
+      <w:proofErr w:type="gramEnd"/>
+    </w:p>
+    <w:p>
+      <w:r>
+        <w:t>$(I_MPI_ONEAPI_</w:t>
+      </w:r>
+      <w:proofErr w:type="gramStart"/>
+      <w:r>
+        <w:t>ROOT)\</w:t>
+      </w:r>
+      <w:proofErr w:type="gramEnd"/>
+      <w:r>
+        <w:t>include</w:t>
+      </w:r>
+    </w:p>
+    <w:p>
+      <w:r>
+        <w:t>$(ONEAPI_</w:t>
+      </w:r>
+      <w:proofErr w:type="gramStart"/>
+      <w:r>
+        <w:t>ROOT)\</w:t>
+      </w:r>
+      <w:proofErr w:type="spellStart"/>
+      <w:r>
+        <w:t>mkl</w:t>
+      </w:r>
+      <w:proofErr w:type="spellEnd"/>
+      <w:r>
+        <w:t>\2022.1.0\lib\intel64</w:t>
+      </w:r>
+      <w:proofErr w:type="gramEnd"/>
+    </w:p>
+    <w:p>
+      <w:pPr>
+        <w:spacing w:after="120"/>
+      </w:pPr>
+    </w:p>
+    <w:p>
+      <w:pPr>
+        <w:spacing w:after="120"/>
+      </w:pPr>
+      <w:r>
+        <w:t>And then “Input”</w:t>
+      </w:r>
+    </w:p>
+    <w:p>
+      <w:pPr>
+        <w:spacing w:after="120"/>
+      </w:pPr>
+      <w:r>
+        <w:rPr>
+          <w:noProof/>
+        </w:rPr>
+        <w:drawing>
+          <wp:inline distT="0" distB="0" distL="0" distR="0" wp14:anchorId="596E83F1" wp14:editId="7FC8A457">
+            <wp:extent cx="5943600" cy="2407920"/>
+            <wp:effectExtent l="0" t="0" r="0" b="0"/>
+            <wp:docPr id="11" name="Picture 11"/>
+            <wp:cNvGraphicFramePr>
+              <a:graphicFrameLocks xmlns:a="http://schemas.openxmlformats.org/drawingml/2006/main" noChangeAspect="1"/>
+            </wp:cNvGraphicFramePr>
+            <a:graphic xmlns:a="http://schemas.openxmlformats.org/drawingml/2006/main">
+              <a:graphicData uri="http://schemas.openxmlformats.org/drawingml/2006/picture">
+                <pic:pic xmlns:pic="http://schemas.openxmlformats.org/drawingml/2006/picture">
+                  <pic:nvPicPr>
+                    <pic:cNvPr id="1" name=""/>
+                    <pic:cNvPicPr/>
+                  </pic:nvPicPr>
+                  <pic:blipFill>
+                    <a:blip r:embed="rId21"/>
+                    <a:stretch>
+                      <a:fillRect/>
+                    </a:stretch>
+                  </pic:blipFill>
+                  <pic:spPr>
+                    <a:xfrm>
+                      <a:off x="0" y="0"/>
                       <a:ext cx="5943600" cy="2407920"/>
                     </a:xfrm>
                     <a:prstGeom prst="rect">
@@ -2667,6 +2746,7 @@
         <w:rPr>
           <w:noProof/>
         </w:rPr>
+        <w:lastRenderedPageBreak/>
         <w:drawing>
           <wp:inline distT="0" distB="0" distL="0" distR="0" wp14:anchorId="4F559E1B" wp14:editId="229F5F6E">
             <wp:extent cx="4621949" cy="2537272"/>
@@ -2683,7 +2763,7 @@
                     <pic:cNvPicPr/>
                   </pic:nvPicPr>
                   <pic:blipFill rotWithShape="1">
-                    <a:blip r:embed="rId21"/>
+                    <a:blip r:embed="rId22"/>
                     <a:srcRect r="45994" b="47294"/>
                     <a:stretch/>
                   </pic:blipFill>
@@ -2752,7 +2832,7 @@
                     <pic:cNvPicPr/>
                   </pic:nvPicPr>
                   <pic:blipFill rotWithShape="1">
-                    <a:blip r:embed="rId22"/>
+                    <a:blip r:embed="rId23"/>
                     <a:srcRect r="46955" b="47863"/>
                     <a:stretch/>
                   </pic:blipFill>
@@ -2841,7 +2921,7 @@
                     <pic:cNvPicPr/>
                   </pic:nvPicPr>
                   <pic:blipFill rotWithShape="1">
-                    <a:blip r:embed="rId23"/>
+                    <a:blip r:embed="rId24"/>
                     <a:srcRect r="50801" b="47863"/>
                     <a:stretch/>
                   </pic:blipFill>
@@ -2930,7 +3010,23 @@
         <w:spacing w:after="120"/>
       </w:pPr>
       <w:r>
-        <w:t>Previously it was necessary to purchase Intel C++ and Fortran compilers, but now all of this available free of charge thanks to Intel.</w:t>
+        <w:t xml:space="preserve">Previously it was necessary to purchase Intel C++ and Fortran compilers, but now </w:t>
+      </w:r>
+      <w:proofErr w:type="gramStart"/>
+      <w:r>
+        <w:t>all of</w:t>
+      </w:r>
+      <w:proofErr w:type="gramEnd"/>
+      <w:r>
+        <w:t xml:space="preserve"> this </w:t>
+      </w:r>
+      <w:proofErr w:type="gramStart"/>
+      <w:r>
+        <w:t>available</w:t>
+      </w:r>
+      <w:proofErr w:type="gramEnd"/>
+      <w:r>
+        <w:t xml:space="preserve"> free of charge thanks to Intel.</w:t>
       </w:r>
     </w:p>
     <w:p>
@@ -2960,7 +3056,7 @@
         <w:spacing w:after="120"/>
         <w:ind w:firstLine="720"/>
       </w:pPr>
-      <w:hyperlink r:id="rId24" w:history="1">
+      <w:hyperlink r:id="rId25" w:history="1">
         <w:r>
           <w:rPr>
             <w:rStyle w:val="Hyperlink"/>
@@ -2982,7 +3078,7 @@
         <w:spacing w:after="120"/>
         <w:ind w:firstLine="720"/>
       </w:pPr>
-      <w:hyperlink r:id="rId25" w:anchor="base-kit" w:history="1">
+      <w:hyperlink r:id="rId26" w:anchor="base-kit" w:history="1">
         <w:r>
           <w:rPr>
             <w:rStyle w:val="Hyperlink"/>
@@ -3010,7 +3106,7 @@
         <w:spacing w:after="120"/>
         <w:ind w:firstLine="720"/>
       </w:pPr>
-      <w:hyperlink r:id="rId26" w:history="1">
+      <w:hyperlink r:id="rId27" w:history="1">
         <w:r>
           <w:rPr>
             <w:rStyle w:val="Hyperlink"/>

</xml_diff>

<commit_message>
added a note for Visual Studio 2019
</commit_message>
<xml_diff>
--- a/Build-Petsc&Crunch-Windows.docx
+++ b/Build-Petsc&Crunch-Windows.docx
@@ -1,6 +1,6 @@
 
 <file path=word/document.xml><?xml version="1.0" encoding="utf-8"?>
-<w:document xmlns:wpc="http://schemas.microsoft.com/office/word/2010/wordprocessingCanvas" xmlns:cx="http://schemas.microsoft.com/office/drawing/2014/chartex" xmlns:cx1="http://schemas.microsoft.com/office/drawing/2015/9/8/chartex" xmlns:cx2="http://schemas.microsoft.com/office/drawing/2015/10/21/chartex" xmlns:cx3="http://schemas.microsoft.com/office/drawing/2016/5/9/chartex" xmlns:cx4="http://schemas.microsoft.com/office/drawing/2016/5/10/chartex" xmlns:cx5="http://schemas.microsoft.com/office/drawing/2016/5/11/chartex" xmlns:cx6="http://schemas.microsoft.com/office/drawing/2016/5/12/chartex" xmlns:cx7="http://schemas.microsoft.com/office/drawing/2016/5/13/chartex" xmlns:cx8="http://schemas.microsoft.com/office/drawing/2016/5/14/chartex" xmlns:mc="http://schemas.openxmlformats.org/markup-compatibility/2006" xmlns:aink="http://schemas.microsoft.com/office/drawing/2016/ink" xmlns:am3d="http://schemas.microsoft.com/office/drawing/2017/model3d" xmlns:o="urn:schemas-microsoft-com:office:office" xmlns:oel="http://schemas.microsoft.com/office/2019/extlst" xmlns:r="http://schemas.openxmlformats.org/officeDocument/2006/relationships" xmlns:m="http://schemas.openxmlformats.org/officeDocument/2006/math" xmlns:v="urn:schemas-microsoft-com:vml" xmlns:wp14="http://schemas.microsoft.com/office/word/2010/wordprocessingDrawing" xmlns:wp="http://schemas.openxmlformats.org/drawingml/2006/wordprocessingDrawing" xmlns:w10="urn:schemas-microsoft-com:office:word" xmlns:w="http://schemas.openxmlformats.org/wordprocessingml/2006/main" xmlns:w14="http://schemas.microsoft.com/office/word/2010/wordml" xmlns:w15="http://schemas.microsoft.com/office/word/2012/wordml" xmlns:w16cex="http://schemas.microsoft.com/office/word/2018/wordml/cex" xmlns:w16cid="http://schemas.microsoft.com/office/word/2016/wordml/cid" xmlns:w16="http://schemas.microsoft.com/office/word/2018/wordml" xmlns:w16sdtdh="http://schemas.microsoft.com/office/word/2020/wordml/sdtdatahash" xmlns:w16se="http://schemas.microsoft.com/office/word/2015/wordml/symex" xmlns:wpg="http://schemas.microsoft.com/office/word/2010/wordprocessingGroup" xmlns:wpi="http://schemas.microsoft.com/office/word/2010/wordprocessingInk" xmlns:wne="http://schemas.microsoft.com/office/word/2006/wordml" xmlns:wps="http://schemas.microsoft.com/office/word/2010/wordprocessingShape" mc:Ignorable="w14 w15 w16se w16cid w16 w16cex w16sdtdh wp14">
+<w:document xmlns:wpc="http://schemas.microsoft.com/office/word/2010/wordprocessingCanvas" xmlns:cx="http://schemas.microsoft.com/office/drawing/2014/chartex" xmlns:cx1="http://schemas.microsoft.com/office/drawing/2015/9/8/chartex" xmlns:cx2="http://schemas.microsoft.com/office/drawing/2015/10/21/chartex" xmlns:cx3="http://schemas.microsoft.com/office/drawing/2016/5/9/chartex" xmlns:cx4="http://schemas.microsoft.com/office/drawing/2016/5/10/chartex" xmlns:cx5="http://schemas.microsoft.com/office/drawing/2016/5/11/chartex" xmlns:cx6="http://schemas.microsoft.com/office/drawing/2016/5/12/chartex" xmlns:cx7="http://schemas.microsoft.com/office/drawing/2016/5/13/chartex" xmlns:cx8="http://schemas.microsoft.com/office/drawing/2016/5/14/chartex" xmlns:mc="http://schemas.openxmlformats.org/markup-compatibility/2006" xmlns:aink="http://schemas.microsoft.com/office/drawing/2016/ink" xmlns:am3d="http://schemas.microsoft.com/office/drawing/2017/model3d" xmlns:o="urn:schemas-microsoft-com:office:office" xmlns:oel="http://schemas.microsoft.com/office/2019/extlst" xmlns:r="http://schemas.openxmlformats.org/officeDocument/2006/relationships" xmlns:m="http://schemas.openxmlformats.org/officeDocument/2006/math" xmlns:v="urn:schemas-microsoft-com:vml" xmlns:wp14="http://schemas.microsoft.com/office/word/2010/wordprocessingDrawing" xmlns:wp="http://schemas.openxmlformats.org/drawingml/2006/wordprocessingDrawing" xmlns:w10="urn:schemas-microsoft-com:office:word" xmlns:w="http://schemas.openxmlformats.org/wordprocessingml/2006/main" xmlns:w14="http://schemas.microsoft.com/office/word/2010/wordml" xmlns:w15="http://schemas.microsoft.com/office/word/2012/wordml" xmlns:w16cex="http://schemas.microsoft.com/office/word/2018/wordml/cex" xmlns:w16cid="http://schemas.microsoft.com/office/word/2016/wordml/cid" xmlns:w16="http://schemas.microsoft.com/office/word/2018/wordml" xmlns:w16du="http://schemas.microsoft.com/office/word/2023/wordml/word16du" xmlns:w16sdtdh="http://schemas.microsoft.com/office/word/2020/wordml/sdtdatahash" xmlns:w16se="http://schemas.microsoft.com/office/word/2015/wordml/symex" xmlns:wpg="http://schemas.microsoft.com/office/word/2010/wordprocessingGroup" xmlns:wpi="http://schemas.microsoft.com/office/word/2010/wordprocessingInk" xmlns:wne="http://schemas.microsoft.com/office/word/2006/wordml" xmlns:wps="http://schemas.microsoft.com/office/word/2010/wordprocessingShape" mc:Ignorable="w14 w15 w16se w16cid w16 w16cex w16sdtdh w16du wp14">
   <w:body>
     <w:p>
       <w:pPr>
@@ -70,15 +70,7 @@
       </w:r>
       <w:proofErr w:type="spellEnd"/>
       <w:r>
-        <w:t xml:space="preserve"> and </w:t>
-      </w:r>
-      <w:proofErr w:type="gramStart"/>
-      <w:r>
-        <w:t>the Exercises</w:t>
-      </w:r>
-      <w:proofErr w:type="gramEnd"/>
-      <w:r>
-        <w:t xml:space="preserve">.  The installer should modify the System Registry to add the location of </w:t>
+        <w:t xml:space="preserve"> and the Exercises.  The installer should modify the System Registry to add the location of </w:t>
       </w:r>
       <w:proofErr w:type="spellStart"/>
       <w:r>
@@ -603,12 +595,14 @@
         <w:ind w:left="720"/>
         <w:rPr>
           <w:color w:val="0070C0"/>
+          <w:lang w:val="de-DE"/>
         </w:rPr>
       </w:pPr>
       <w:r>
         <w:rPr>
           <w:color w:val="0070C0"/>
           <w:shd w:val="clear" w:color="auto" w:fill="D5EAFF"/>
+          <w:lang w:val="de-DE"/>
         </w:rPr>
         <w:t>mv /</w:t>
       </w:r>
@@ -617,6 +611,7 @@
         <w:rPr>
           <w:color w:val="0070C0"/>
           <w:shd w:val="clear" w:color="auto" w:fill="D5EAFF"/>
+          <w:lang w:val="de-DE"/>
         </w:rPr>
         <w:t>usr</w:t>
       </w:r>
@@ -625,6 +620,7 @@
         <w:rPr>
           <w:color w:val="0070C0"/>
           <w:shd w:val="clear" w:color="auto" w:fill="D5EAFF"/>
+          <w:lang w:val="de-DE"/>
         </w:rPr>
         <w:t>/bin/link.exe /</w:t>
       </w:r>
@@ -633,6 +629,7 @@
         <w:rPr>
           <w:color w:val="0070C0"/>
           <w:shd w:val="clear" w:color="auto" w:fill="D5EAFF"/>
+          <w:lang w:val="de-DE"/>
         </w:rPr>
         <w:t>usr</w:t>
       </w:r>
@@ -641,6 +638,7 @@
         <w:rPr>
           <w:color w:val="0070C0"/>
           <w:shd w:val="clear" w:color="auto" w:fill="D5EAFF"/>
+          <w:lang w:val="de-DE"/>
         </w:rPr>
         <w:t>/bin/link-cygwin.exe</w:t>
       </w:r>
@@ -732,11 +730,7 @@
         <w:ind w:firstLine="720"/>
       </w:pPr>
       <w:r>
-        <w:t>C:\Program Files (x</w:t>
-      </w:r>
-      <w:proofErr w:type="gramStart"/>
-      <w:r>
-        <w:t>86)\Intel\</w:t>
+        <w:t>C:\Program Files (x86)\Intel\</w:t>
       </w:r>
       <w:proofErr w:type="spellStart"/>
       <w:r>
@@ -746,7 +740,6 @@
       <w:r>
         <w:t>\</w:t>
       </w:r>
-      <w:proofErr w:type="gramEnd"/>
     </w:p>
     <w:p>
       <w:pPr>
@@ -817,15 +810,7 @@
         <w:spacing w:after="120"/>
       </w:pPr>
       <w:r>
-        <w:t xml:space="preserve">then login </w:t>
-      </w:r>
-      <w:proofErr w:type="gramStart"/>
-      <w:r>
-        <w:t>in to</w:t>
-      </w:r>
-      <w:proofErr w:type="gramEnd"/>
-      <w:r>
-        <w:t xml:space="preserve"> a Cygwin (bash) shell with:</w:t>
+        <w:t>then login in to a Cygwin (bash) shell with:</w:t>
       </w:r>
     </w:p>
     <w:p>
@@ -850,15 +835,7 @@
         <w:spacing w:after="120"/>
       </w:pPr>
       <w:r>
-        <w:t xml:space="preserve">This launches a bash shell in the Cygwin Unix environment, but it </w:t>
-      </w:r>
-      <w:proofErr w:type="gramStart"/>
-      <w:r>
-        <w:t>has to</w:t>
-      </w:r>
-      <w:proofErr w:type="gramEnd"/>
-      <w:r>
-        <w:t xml:space="preserve"> be done by command line from the same Windows Command window where the environment variables were set.</w:t>
+        <w:t>This launches a bash shell in the Cygwin Unix environment, but it has to be done by command line from the same Windows Command window where the environment variables were set.</w:t>
       </w:r>
     </w:p>
     <w:p>
@@ -896,15 +873,7 @@
         <w:t>ory</w:t>
       </w:r>
       <w:r>
-        <w:t xml:space="preserve"> other than the one </w:t>
-      </w:r>
-      <w:proofErr w:type="gramStart"/>
-      <w:r>
-        <w:t>actually containing</w:t>
-      </w:r>
-      <w:proofErr w:type="gramEnd"/>
-      <w:r>
-        <w:t xml:space="preserve"> the files so as to test whether the compilers are in the system search paths:</w:t>
+        <w:t xml:space="preserve"> other than the one actually containing the files so as to test whether the compilers are in the system search paths:</w:t>
       </w:r>
     </w:p>
     <w:p>
@@ -1112,13 +1081,8 @@
       </w:r>
       <w:proofErr w:type="spellEnd"/>
       <w:r>
-        <w:t xml:space="preserve"> </w:t>
-      </w:r>
-      <w:proofErr w:type="gramStart"/>
-      <w:r>
-        <w:t>site</w:t>
-      </w:r>
-      <w:proofErr w:type="gramEnd"/>
+        <w:t xml:space="preserve"> site</w:t>
+      </w:r>
     </w:p>
     <w:p>
       <w:pPr>
@@ -1265,21 +1229,7 @@
         <w:rPr>
           <w:color w:val="0070C0"/>
         </w:rPr>
-        <w:t>PETSC_DIR=$PWD</w:t>
-      </w:r>
-      <w:proofErr w:type="gramStart"/>
-      <w:r>
-        <w:rPr>
-          <w:color w:val="0070C0"/>
-        </w:rPr>
-        <w:t xml:space="preserve">   [</w:t>
-      </w:r>
-      <w:proofErr w:type="gramEnd"/>
-      <w:r>
-        <w:rPr>
-          <w:color w:val="0070C0"/>
-        </w:rPr>
-        <w:t xml:space="preserve">this will </w:t>
+        <w:t xml:space="preserve">PETSC_DIR=$PWD   [this will </w:t>
       </w:r>
       <w:r>
         <w:rPr>
@@ -1411,72 +1361,54 @@
           <w:color w:val="0070C0"/>
           <w:shd w:val="clear" w:color="auto" w:fill="FFFFFF"/>
         </w:rPr>
-        <w:t xml:space="preserve">in Windows Environment Variables, or </w:t>
-      </w:r>
-      <w:proofErr w:type="gramStart"/>
+        <w:t>in Windows Environment Variables, or in .</w:t>
+      </w:r>
+      <w:proofErr w:type="spellStart"/>
       <w:r>
         <w:rPr>
           <w:color w:val="0070C0"/>
           <w:shd w:val="clear" w:color="auto" w:fill="FFFFFF"/>
         </w:rPr>
-        <w:t>in .</w:t>
-      </w:r>
-      <w:proofErr w:type="spellStart"/>
+        <w:t>bashrc</w:t>
+      </w:r>
+      <w:proofErr w:type="spellEnd"/>
       <w:r>
         <w:rPr>
           <w:color w:val="0070C0"/>
           <w:shd w:val="clear" w:color="auto" w:fill="FFFFFF"/>
         </w:rPr>
+        <w:t>)</w:t>
+      </w:r>
+      <w:r>
+        <w:rPr>
+          <w:color w:val="0070C0"/>
+          <w:shd w:val="clear" w:color="auto" w:fill="FFFFFF"/>
+        </w:rPr>
+        <w:t>.  One can create as many PETSC</w:t>
+      </w:r>
+      <w:r>
+        <w:rPr>
+          <w:color w:val="0070C0"/>
+          <w:shd w:val="clear" w:color="auto" w:fill="FFFFFF"/>
+        </w:rPr>
+        <w:t>_ARCH as needed, since each configure build will create a separate directory with that name.  The user can then switch between these various PETSC_ARCH options</w:t>
+      </w:r>
+      <w:r>
+        <w:rPr>
+          <w:color w:val="0070C0"/>
+          <w:shd w:val="clear" w:color="auto" w:fill="FFFFFF"/>
+        </w:rPr>
+        <w:t>, using either the Windows Environment Variable setting for PETSC_ARCH, or in the user’s .</w:t>
+      </w:r>
+      <w:proofErr w:type="spellStart"/>
+      <w:r>
+        <w:rPr>
+          <w:color w:val="0070C0"/>
+          <w:shd w:val="clear" w:color="auto" w:fill="FFFFFF"/>
+        </w:rPr>
         <w:t>bashrc</w:t>
       </w:r>
       <w:proofErr w:type="spellEnd"/>
-      <w:proofErr w:type="gramEnd"/>
-      <w:r>
-        <w:rPr>
-          <w:color w:val="0070C0"/>
-          <w:shd w:val="clear" w:color="auto" w:fill="FFFFFF"/>
-        </w:rPr>
-        <w:t>)</w:t>
-      </w:r>
-      <w:r>
-        <w:rPr>
-          <w:color w:val="0070C0"/>
-          <w:shd w:val="clear" w:color="auto" w:fill="FFFFFF"/>
-        </w:rPr>
-        <w:t>.  One can create as many PETSC</w:t>
-      </w:r>
-      <w:r>
-        <w:rPr>
-          <w:color w:val="0070C0"/>
-          <w:shd w:val="clear" w:color="auto" w:fill="FFFFFF"/>
-        </w:rPr>
-        <w:t>_ARCH as needed, since each configure build will create a separate directory with that name.  The user can then switch between these various PETSC_ARCH options</w:t>
-      </w:r>
-      <w:r>
-        <w:rPr>
-          <w:color w:val="0070C0"/>
-          <w:shd w:val="clear" w:color="auto" w:fill="FFFFFF"/>
-        </w:rPr>
-        <w:t xml:space="preserve">, using either the Windows Environment Variable setting for PETSC_ARCH, or in the </w:t>
-      </w:r>
-      <w:proofErr w:type="gramStart"/>
-      <w:r>
-        <w:rPr>
-          <w:color w:val="0070C0"/>
-          <w:shd w:val="clear" w:color="auto" w:fill="FFFFFF"/>
-        </w:rPr>
-        <w:t>user’s .</w:t>
-      </w:r>
-      <w:proofErr w:type="spellStart"/>
-      <w:r>
-        <w:rPr>
-          <w:color w:val="0070C0"/>
-          <w:shd w:val="clear" w:color="auto" w:fill="FFFFFF"/>
-        </w:rPr>
-        <w:t>bashrc</w:t>
-      </w:r>
-      <w:proofErr w:type="spellEnd"/>
-      <w:proofErr w:type="gramEnd"/>
       <w:r>
         <w:rPr>
           <w:color w:val="0070C0"/>
@@ -1523,18 +1455,10 @@
       </w:r>
       <w:proofErr w:type="spellEnd"/>
       <w:r>
-        <w:t>/c/cygwin64/bin/</w:t>
-      </w:r>
-      <w:proofErr w:type="gramStart"/>
-      <w:r>
-        <w:t>python</w:t>
-      </w:r>
-      <w:r>
-        <w:t xml:space="preserve"> .</w:t>
-      </w:r>
-      <w:proofErr w:type="gramEnd"/>
-      <w:r>
-        <w:t>/configure --with-cc=</w:t>
+        <w:t>/c/cygwin64/bin/python</w:t>
+      </w:r>
+      <w:r>
+        <w:t xml:space="preserve"> ./configure --with-cc=</w:t>
       </w:r>
       <w:proofErr w:type="spellStart"/>
       <w:r>
@@ -1629,18 +1553,10 @@
       </w:r>
       <w:proofErr w:type="spellEnd"/>
       <w:r>
-        <w:t>/c/cygwin64/bin/</w:t>
-      </w:r>
-      <w:proofErr w:type="gramStart"/>
-      <w:r>
-        <w:t>python</w:t>
-      </w:r>
-      <w:r>
-        <w:t xml:space="preserve"> .</w:t>
-      </w:r>
-      <w:proofErr w:type="gramEnd"/>
-      <w:r>
-        <w:t>/configure --with-cc=</w:t>
+        <w:t>/c/cygwin64/bin/python</w:t>
+      </w:r>
+      <w:r>
+        <w:t xml:space="preserve"> ./configure --with-cc=</w:t>
       </w:r>
       <w:proofErr w:type="spellStart"/>
       <w:r>
@@ -1762,18 +1678,10 @@
       </w:r>
       <w:proofErr w:type="spellEnd"/>
       <w:r>
-        <w:t>/c/cygwin64/bin/</w:t>
-      </w:r>
-      <w:proofErr w:type="gramStart"/>
-      <w:r>
-        <w:t>python</w:t>
-      </w:r>
-      <w:r>
-        <w:t xml:space="preserve"> .</w:t>
-      </w:r>
-      <w:proofErr w:type="gramEnd"/>
-      <w:r>
-        <w:t>/configure --with-cc=</w:t>
+        <w:t>/c/cygwin64/bin/python</w:t>
+      </w:r>
+      <w:r>
+        <w:t xml:space="preserve"> ./configure --with-cc=</w:t>
       </w:r>
       <w:proofErr w:type="spellStart"/>
       <w:r>
@@ -1868,18 +1776,10 @@
       </w:r>
       <w:proofErr w:type="spellEnd"/>
       <w:r>
-        <w:t>/c/cygwin64/bin/</w:t>
-      </w:r>
-      <w:proofErr w:type="gramStart"/>
-      <w:r>
-        <w:t>python</w:t>
-      </w:r>
-      <w:r>
-        <w:t xml:space="preserve"> .</w:t>
-      </w:r>
-      <w:proofErr w:type="gramEnd"/>
-      <w:r>
-        <w:t>/configure --with-cc=</w:t>
+        <w:t>/c/cygwin64/bin/python</w:t>
+      </w:r>
+      <w:r>
+        <w:t xml:space="preserve"> ./configure --with-cc=</w:t>
       </w:r>
       <w:proofErr w:type="spellStart"/>
       <w:r>
@@ -1991,15 +1891,7 @@
       </w:r>
       <w:proofErr w:type="spellEnd"/>
       <w:r>
-        <w:t xml:space="preserve"> using only a CYGWIN shell is </w:t>
-      </w:r>
-      <w:proofErr w:type="gramStart"/>
-      <w:r>
-        <w:t>similar to</w:t>
-      </w:r>
-      <w:proofErr w:type="gramEnd"/>
-      <w:r>
-        <w:t xml:space="preserve"> a building on a Linux or UNIX machine.  To build </w:t>
+        <w:t xml:space="preserve"> using only a CYGWIN shell is similar to a building on a Linux or UNIX machine.  To build </w:t>
       </w:r>
       <w:proofErr w:type="spellStart"/>
       <w:r>
@@ -2114,15 +2006,7 @@
     </w:p>
     <w:p>
       <w:r>
-        <w:t>$(PETSC_</w:t>
-      </w:r>
-      <w:proofErr w:type="gramStart"/>
-      <w:r>
-        <w:t>DIR)\</w:t>
-      </w:r>
-      <w:proofErr w:type="gramEnd"/>
-      <w:r>
-        <w:t>$(PETSC_ARCH)\lib\</w:t>
+        <w:t>$(PETSC_DIR)\$(PETSC_ARCH)\lib\</w:t>
       </w:r>
       <w:proofErr w:type="spellStart"/>
       <w:r>
@@ -2135,24 +2019,12 @@
     </w:p>
     <w:p>
       <w:r>
-        <w:t>$(PETSC_</w:t>
-      </w:r>
-      <w:proofErr w:type="gramStart"/>
-      <w:r>
-        <w:t>DIR)\</w:t>
-      </w:r>
-      <w:proofErr w:type="gramEnd"/>
-      <w:r>
-        <w:t>$(PETSC_ARCH)\include</w:t>
-      </w:r>
-    </w:p>
-    <w:p>
-      <w:r>
-        <w:t>$(PETSC_</w:t>
-      </w:r>
-      <w:proofErr w:type="gramStart"/>
-      <w:r>
-        <w:t>DIR)\include\</w:t>
+        <w:t>$(PETSC_DIR)\$(PETSC_ARCH)\include</w:t>
+      </w:r>
+    </w:p>
+    <w:p>
+      <w:r>
+        <w:t>$(PETSC_DIR)\include\</w:t>
       </w:r>
       <w:proofErr w:type="spellStart"/>
       <w:r>
@@ -2167,15 +2039,10 @@
         <w:t>finclude</w:t>
       </w:r>
       <w:proofErr w:type="spellEnd"/>
-      <w:proofErr w:type="gramEnd"/>
-    </w:p>
-    <w:p>
-      <w:r>
-        <w:t>$(PETSC_</w:t>
-      </w:r>
-      <w:proofErr w:type="gramStart"/>
-      <w:r>
-        <w:t>DIR)\lib\</w:t>
+    </w:p>
+    <w:p>
+      <w:r>
+        <w:t>$(PETSC_DIR)\lib\</w:t>
       </w:r>
       <w:proofErr w:type="spellStart"/>
       <w:r>
@@ -2185,43 +2052,25 @@
       <w:r>
         <w:t>\conf</w:t>
       </w:r>
-      <w:proofErr w:type="gramEnd"/>
-    </w:p>
-    <w:p>
-      <w:r>
-        <w:t>$(PETSC_</w:t>
-      </w:r>
-      <w:proofErr w:type="gramStart"/>
-      <w:r>
-        <w:t>DIR)\</w:t>
-      </w:r>
-      <w:proofErr w:type="gramEnd"/>
-      <w:r>
-        <w:t>include</w:t>
-      </w:r>
-    </w:p>
-    <w:p>
-      <w:r>
-        <w:t>$(PETSC_</w:t>
-      </w:r>
-      <w:proofErr w:type="gramStart"/>
-      <w:r>
-        <w:t>DIR)\include\</w:t>
+    </w:p>
+    <w:p>
+      <w:r>
+        <w:t>$(PETSC_DIR)\include</w:t>
+      </w:r>
+    </w:p>
+    <w:p>
+      <w:r>
+        <w:t>$(PETSC_DIR)\include\</w:t>
       </w:r>
       <w:proofErr w:type="spellStart"/>
       <w:r>
         <w:t>petsc</w:t>
       </w:r>
       <w:proofErr w:type="spellEnd"/>
-      <w:proofErr w:type="gramEnd"/>
-    </w:p>
-    <w:p>
-      <w:r>
-        <w:t>$(PETSC_</w:t>
-      </w:r>
-      <w:proofErr w:type="gramStart"/>
-      <w:r>
-        <w:t>DIR)\include\</w:t>
+    </w:p>
+    <w:p>
+      <w:r>
+        <w:t>$(PETSC_DIR)\include\</w:t>
       </w:r>
       <w:proofErr w:type="spellStart"/>
       <w:r>
@@ -2236,52 +2085,26 @@
         <w:t>mpiuni</w:t>
       </w:r>
       <w:proofErr w:type="spellEnd"/>
-      <w:proofErr w:type="gramEnd"/>
-    </w:p>
-    <w:p>
-      <w:r>
-        <w:t>$(PETSC_</w:t>
-      </w:r>
-      <w:proofErr w:type="gramStart"/>
-      <w:r>
-        <w:t>DIR)\</w:t>
-      </w:r>
-      <w:proofErr w:type="gramEnd"/>
-      <w:r>
-        <w:t>$(PETSC_ARCH)\lib</w:t>
+    </w:p>
+    <w:p>
+      <w:r>
+        <w:t>$(PETSC_DIR)\$(PETSC_ARCH)\lib</w:t>
       </w:r>
     </w:p>
     <w:p>
       <w:r>
         <w:lastRenderedPageBreak/>
-        <w:t>$(I_MPI_ONEAPI_</w:t>
-      </w:r>
-      <w:proofErr w:type="gramStart"/>
-      <w:r>
-        <w:t>ROOT)\lib\release</w:t>
-      </w:r>
-      <w:proofErr w:type="gramEnd"/>
-    </w:p>
-    <w:p>
-      <w:r>
-        <w:t>$(I_MPI_ONEAPI_</w:t>
-      </w:r>
-      <w:proofErr w:type="gramStart"/>
-      <w:r>
-        <w:t>ROOT)\</w:t>
-      </w:r>
-      <w:proofErr w:type="gramEnd"/>
-      <w:r>
-        <w:t>include</w:t>
-      </w:r>
-    </w:p>
-    <w:p>
-      <w:r>
-        <w:t>$(ONEAPI_</w:t>
-      </w:r>
-      <w:proofErr w:type="gramStart"/>
-      <w:r>
-        <w:t>ROOT)\</w:t>
+        <w:t>$(I_MPI_ONEAPI_ROOT)\lib\release</w:t>
+      </w:r>
+    </w:p>
+    <w:p>
+      <w:r>
+        <w:t>$(I_MPI_ONEAPI_ROOT)\include</w:t>
+      </w:r>
+    </w:p>
+    <w:p>
+      <w:r>
+        <w:t>$(ONEAPI_ROOT)\</w:t>
       </w:r>
       <w:proofErr w:type="spellStart"/>
       <w:r>
@@ -2291,12 +2114,14 @@
       <w:r>
         <w:t>\2022.1.0\lib\intel64</w:t>
       </w:r>
-      <w:proofErr w:type="gramEnd"/>
-    </w:p>
-    <w:p>
-      <w:pPr>
-        <w:spacing w:after="120"/>
-      </w:pPr>
+    </w:p>
+    <w:p>
+      <w:pPr>
+        <w:spacing w:after="120"/>
+      </w:pPr>
+      <w:r>
+        <w:t>Note: “2022.1.0” should be changed to “2019.1.0” if you use Visual Studio 2019</w:t>
+      </w:r>
     </w:p>
     <w:p>
       <w:pPr>
@@ -2599,60 +2424,27 @@
         <w:t xml:space="preserve">And </w:t>
       </w:r>
       <w:r>
-        <w:t xml:space="preserve">  right-</w:t>
-      </w:r>
-      <w:proofErr w:type="gramStart"/>
-      <w:r>
-        <w:t>click  on</w:t>
-      </w:r>
-      <w:proofErr w:type="gramEnd"/>
-      <w:r>
-        <w:t xml:space="preserve">  “Additional Include Directories”</w:t>
-      </w:r>
-    </w:p>
-    <w:p>
-      <w:r>
-        <w:t>$(PETSC_</w:t>
-      </w:r>
-      <w:proofErr w:type="gramStart"/>
-      <w:r>
-        <w:t>DIR)\</w:t>
-      </w:r>
-      <w:proofErr w:type="gramEnd"/>
-      <w:r>
-        <w:t>$(PETSC_ARCH)\lib</w:t>
-      </w:r>
-    </w:p>
-    <w:p>
-      <w:r>
-        <w:t>$(I_MPI_ONEAPI_</w:t>
-      </w:r>
-      <w:proofErr w:type="gramStart"/>
-      <w:r>
-        <w:t>ROOT)\lib\release</w:t>
-      </w:r>
-      <w:proofErr w:type="gramEnd"/>
-    </w:p>
-    <w:p>
-      <w:r>
-        <w:t>$(I_MPI_ONEAPI_</w:t>
-      </w:r>
-      <w:proofErr w:type="gramStart"/>
-      <w:r>
-        <w:t>ROOT)\</w:t>
-      </w:r>
-      <w:proofErr w:type="gramEnd"/>
-      <w:r>
-        <w:t>include</w:t>
-      </w:r>
-    </w:p>
-    <w:p>
-      <w:r>
-        <w:t>$(ONEAPI_</w:t>
-      </w:r>
-      <w:proofErr w:type="gramStart"/>
-      <w:r>
-        <w:t>ROOT)\</w:t>
+        <w:t xml:space="preserve">  right-click  on  “Additional Include Directories”</w:t>
+      </w:r>
+    </w:p>
+    <w:p>
+      <w:r>
+        <w:t>$(PETSC_DIR)\$(PETSC_ARCH)\lib</w:t>
+      </w:r>
+    </w:p>
+    <w:p>
+      <w:r>
+        <w:t>$(I_MPI_ONEAPI_ROOT)\lib\release</w:t>
+      </w:r>
+    </w:p>
+    <w:p>
+      <w:r>
+        <w:t>$(I_MPI_ONEAPI_ROOT)\include</w:t>
+      </w:r>
+    </w:p>
+    <w:p>
+      <w:r>
+        <w:t>$(ONEAPI_ROOT)\</w:t>
       </w:r>
       <w:proofErr w:type="spellStart"/>
       <w:r>
@@ -2662,7 +2454,6 @@
       <w:r>
         <w:t>\2022.1.0\lib\intel64</w:t>
       </w:r>
-      <w:proofErr w:type="gramEnd"/>
     </w:p>
     <w:p>
       <w:pPr>
@@ -2870,15 +2661,7 @@
     </w:p>
     <w:p>
       <w:r>
-        <w:t>$(PETSC_</w:t>
-      </w:r>
-      <w:proofErr w:type="gramStart"/>
-      <w:r>
-        <w:t>DIR)\</w:t>
-      </w:r>
-      <w:proofErr w:type="gramEnd"/>
-      <w:r>
-        <w:t>$(PETSC_ARCH)\lib</w:t>
+        <w:t>$(PETSC_DIR)\$(PETSC_ARCH)\lib</w:t>
       </w:r>
     </w:p>
     <w:p>
@@ -3010,23 +2793,7 @@
         <w:spacing w:after="120"/>
       </w:pPr>
       <w:r>
-        <w:t xml:space="preserve">Previously it was necessary to purchase Intel C++ and Fortran compilers, but now </w:t>
-      </w:r>
-      <w:proofErr w:type="gramStart"/>
-      <w:r>
-        <w:t>all of</w:t>
-      </w:r>
-      <w:proofErr w:type="gramEnd"/>
-      <w:r>
-        <w:t xml:space="preserve"> this </w:t>
-      </w:r>
-      <w:proofErr w:type="gramStart"/>
-      <w:r>
-        <w:t>available</w:t>
-      </w:r>
-      <w:proofErr w:type="gramEnd"/>
-      <w:r>
-        <w:t xml:space="preserve"> free of charge thanks to Intel.</w:t>
+        <w:t>Previously it was necessary to purchase Intel C++ and Fortran compilers, but now all of this available free of charge thanks to Intel.</w:t>
       </w:r>
     </w:p>
     <w:p>
@@ -3140,7 +2907,7 @@
 </file>
 
 <file path=word/numbering.xml><?xml version="1.0" encoding="utf-8"?>
-<w:numbering xmlns:wpc="http://schemas.microsoft.com/office/word/2010/wordprocessingCanvas" xmlns:cx="http://schemas.microsoft.com/office/drawing/2014/chartex" xmlns:cx1="http://schemas.microsoft.com/office/drawing/2015/9/8/chartex" xmlns:cx2="http://schemas.microsoft.com/office/drawing/2015/10/21/chartex" xmlns:cx3="http://schemas.microsoft.com/office/drawing/2016/5/9/chartex" xmlns:cx4="http://schemas.microsoft.com/office/drawing/2016/5/10/chartex" xmlns:cx5="http://schemas.microsoft.com/office/drawing/2016/5/11/chartex" xmlns:cx6="http://schemas.microsoft.com/office/drawing/2016/5/12/chartex" xmlns:cx7="http://schemas.microsoft.com/office/drawing/2016/5/13/chartex" xmlns:cx8="http://schemas.microsoft.com/office/drawing/2016/5/14/chartex" xmlns:mc="http://schemas.openxmlformats.org/markup-compatibility/2006" xmlns:aink="http://schemas.microsoft.com/office/drawing/2016/ink" xmlns:am3d="http://schemas.microsoft.com/office/drawing/2017/model3d" xmlns:o="urn:schemas-microsoft-com:office:office" xmlns:oel="http://schemas.microsoft.com/office/2019/extlst" xmlns:r="http://schemas.openxmlformats.org/officeDocument/2006/relationships" xmlns:m="http://schemas.openxmlformats.org/officeDocument/2006/math" xmlns:v="urn:schemas-microsoft-com:vml" xmlns:wp14="http://schemas.microsoft.com/office/word/2010/wordprocessingDrawing" xmlns:wp="http://schemas.openxmlformats.org/drawingml/2006/wordprocessingDrawing" xmlns:w10="urn:schemas-microsoft-com:office:word" xmlns:w="http://schemas.openxmlformats.org/wordprocessingml/2006/main" xmlns:w14="http://schemas.microsoft.com/office/word/2010/wordml" xmlns:w15="http://schemas.microsoft.com/office/word/2012/wordml" xmlns:w16cex="http://schemas.microsoft.com/office/word/2018/wordml/cex" xmlns:w16cid="http://schemas.microsoft.com/office/word/2016/wordml/cid" xmlns:w16="http://schemas.microsoft.com/office/word/2018/wordml" xmlns:w16sdtdh="http://schemas.microsoft.com/office/word/2020/wordml/sdtdatahash" xmlns:w16se="http://schemas.microsoft.com/office/word/2015/wordml/symex" xmlns:wpg="http://schemas.microsoft.com/office/word/2010/wordprocessingGroup" xmlns:wpi="http://schemas.microsoft.com/office/word/2010/wordprocessingInk" xmlns:wne="http://schemas.microsoft.com/office/word/2006/wordml" xmlns:wps="http://schemas.microsoft.com/office/word/2010/wordprocessingShape" mc:Ignorable="w14 w15 w16se w16cid w16 w16cex w16sdtdh wp14">
+<w:numbering xmlns:wpc="http://schemas.microsoft.com/office/word/2010/wordprocessingCanvas" xmlns:cx="http://schemas.microsoft.com/office/drawing/2014/chartex" xmlns:cx1="http://schemas.microsoft.com/office/drawing/2015/9/8/chartex" xmlns:cx2="http://schemas.microsoft.com/office/drawing/2015/10/21/chartex" xmlns:cx3="http://schemas.microsoft.com/office/drawing/2016/5/9/chartex" xmlns:cx4="http://schemas.microsoft.com/office/drawing/2016/5/10/chartex" xmlns:cx5="http://schemas.microsoft.com/office/drawing/2016/5/11/chartex" xmlns:cx6="http://schemas.microsoft.com/office/drawing/2016/5/12/chartex" xmlns:cx7="http://schemas.microsoft.com/office/drawing/2016/5/13/chartex" xmlns:cx8="http://schemas.microsoft.com/office/drawing/2016/5/14/chartex" xmlns:mc="http://schemas.openxmlformats.org/markup-compatibility/2006" xmlns:aink="http://schemas.microsoft.com/office/drawing/2016/ink" xmlns:am3d="http://schemas.microsoft.com/office/drawing/2017/model3d" xmlns:o="urn:schemas-microsoft-com:office:office" xmlns:oel="http://schemas.microsoft.com/office/2019/extlst" xmlns:r="http://schemas.openxmlformats.org/officeDocument/2006/relationships" xmlns:m="http://schemas.openxmlformats.org/officeDocument/2006/math" xmlns:v="urn:schemas-microsoft-com:vml" xmlns:wp14="http://schemas.microsoft.com/office/word/2010/wordprocessingDrawing" xmlns:wp="http://schemas.openxmlformats.org/drawingml/2006/wordprocessingDrawing" xmlns:w10="urn:schemas-microsoft-com:office:word" xmlns:w="http://schemas.openxmlformats.org/wordprocessingml/2006/main" xmlns:w14="http://schemas.microsoft.com/office/word/2010/wordml" xmlns:w15="http://schemas.microsoft.com/office/word/2012/wordml" xmlns:w16cex="http://schemas.microsoft.com/office/word/2018/wordml/cex" xmlns:w16cid="http://schemas.microsoft.com/office/word/2016/wordml/cid" xmlns:w16="http://schemas.microsoft.com/office/word/2018/wordml" xmlns:w16du="http://schemas.microsoft.com/office/word/2023/wordml/word16du" xmlns:w16sdtdh="http://schemas.microsoft.com/office/word/2020/wordml/sdtdatahash" xmlns:w16se="http://schemas.microsoft.com/office/word/2015/wordml/symex" xmlns:wpg="http://schemas.microsoft.com/office/word/2010/wordprocessingGroup" xmlns:wpi="http://schemas.microsoft.com/office/word/2010/wordprocessingInk" xmlns:wne="http://schemas.microsoft.com/office/word/2006/wordml" xmlns:wps="http://schemas.microsoft.com/office/word/2010/wordprocessingShape" mc:Ignorable="w14 w15 w16se w16cid w16 w16cex w16sdtdh w16du wp14">
   <w:abstractNum w:abstractNumId="0" w15:restartNumberingAfterBreak="0">
     <w:nsid w:val="29A97CCE"/>
     <w:multiLevelType w:val="hybridMultilevel"/>
@@ -3520,7 +3287,7 @@
 </file>
 
 <file path=word/styles.xml><?xml version="1.0" encoding="utf-8"?>
-<w:styles xmlns:mc="http://schemas.openxmlformats.org/markup-compatibility/2006" xmlns:r="http://schemas.openxmlformats.org/officeDocument/2006/relationships" xmlns:w="http://schemas.openxmlformats.org/wordprocessingml/2006/main" xmlns:w14="http://schemas.microsoft.com/office/word/2010/wordml" xmlns:w15="http://schemas.microsoft.com/office/word/2012/wordml" xmlns:w16cex="http://schemas.microsoft.com/office/word/2018/wordml/cex" xmlns:w16cid="http://schemas.microsoft.com/office/word/2016/wordml/cid" xmlns:w16="http://schemas.microsoft.com/office/word/2018/wordml" xmlns:w16sdtdh="http://schemas.microsoft.com/office/word/2020/wordml/sdtdatahash" xmlns:w16se="http://schemas.microsoft.com/office/word/2015/wordml/symex" mc:Ignorable="w14 w15 w16se w16cid w16 w16cex w16sdtdh">
+<w:styles xmlns:mc="http://schemas.openxmlformats.org/markup-compatibility/2006" xmlns:r="http://schemas.openxmlformats.org/officeDocument/2006/relationships" xmlns:w="http://schemas.openxmlformats.org/wordprocessingml/2006/main" xmlns:w14="http://schemas.microsoft.com/office/word/2010/wordml" xmlns:w15="http://schemas.microsoft.com/office/word/2012/wordml" xmlns:w16cex="http://schemas.microsoft.com/office/word/2018/wordml/cex" xmlns:w16cid="http://schemas.microsoft.com/office/word/2016/wordml/cid" xmlns:w16="http://schemas.microsoft.com/office/word/2018/wordml" xmlns:w16du="http://schemas.microsoft.com/office/word/2023/wordml/word16du" xmlns:w16sdtdh="http://schemas.microsoft.com/office/word/2020/wordml/sdtdatahash" xmlns:w16se="http://schemas.microsoft.com/office/word/2015/wordml/symex" mc:Ignorable="w14 w15 w16se w16cid w16 w16cex w16sdtdh w16du">
   <w:docDefaults>
     <w:rPrDefault>
       <w:rPr>

</xml_diff>